<commit_message>
pdf con link, limpieza de carpetas
</commit_message>
<xml_diff>
--- a/Insertion (JA)/Appcelerator.docx
+++ b/Insertion (JA)/Appcelerator.docx
@@ -9,6 +9,8 @@
           <w:lang w:val="es-ES"/>
         </w:rPr>
       </w:pPr>
+      <w:bookmarkStart w:id="0" w:name="_Hlk20944186"/>
+      <w:bookmarkStart w:id="1" w:name="_GoBack"/>
       <w:proofErr w:type="spellStart"/>
       <w:r>
         <w:rPr>
@@ -424,8 +426,6 @@
         </w:rPr>
         <w:t>.</w:t>
       </w:r>
-      <w:bookmarkStart w:id="0" w:name="_GoBack"/>
-      <w:bookmarkEnd w:id="0"/>
     </w:p>
     <w:p>
       <w:pPr>
@@ -1043,26 +1043,15 @@
           <w:lang w:val="es-ES"/>
         </w:rPr>
       </w:pPr>
-      <w:proofErr w:type="gramStart"/>
-      <w:r>
-        <w:rPr>
-          <w:rFonts w:ascii="Arial" w:hAnsi="Arial" w:cs="Arial"/>
-          <w:sz w:val="24"/>
-          <w:szCs w:val="24"/>
-          <w:lang w:val="es-ES"/>
-        </w:rPr>
-        <w:t>Gratuit</w:t>
-      </w:r>
-      <w:r>
-        <w:rPr>
-          <w:rFonts w:ascii="Arial" w:hAnsi="Arial" w:cs="Arial"/>
-          <w:sz w:val="24"/>
-          <w:szCs w:val="24"/>
-          <w:lang w:val="es-ES"/>
-        </w:rPr>
-        <w:t>o</w:t>
-      </w:r>
-      <w:proofErr w:type="gramEnd"/>
+      <w:r>
+        <w:rPr>
+          <w:rFonts w:ascii="Arial" w:hAnsi="Arial" w:cs="Arial"/>
+          <w:sz w:val="24"/>
+          <w:szCs w:val="24"/>
+          <w:lang w:val="es-ES"/>
+        </w:rPr>
+        <w:t>Gratuito,</w:t>
+      </w:r>
       <w:r>
         <w:rPr>
           <w:rFonts w:ascii="Arial" w:hAnsi="Arial" w:cs="Arial"/>
@@ -1659,6 +1648,8 @@
         </w:rPr>
         <w:t xml:space="preserve"> puede reutilizar código en otros lenguajes. No se recomienda para principiantes o desarrolladores independientes, pues hay herramientas más capacitadas para este tipo de población. </w:t>
       </w:r>
+      <w:bookmarkEnd w:id="0"/>
+      <w:bookmarkEnd w:id="1"/>
     </w:p>
     <w:sectPr>
       <w:pgSz w:w="12240" w:h="15840"/>

</xml_diff>